<commit_message>
Fixes for searching and replacing in Word docs
</commit_message>
<xml_diff>
--- a/test/content/complex_replacement_target.docx
+++ b/test/content/complex_replacement_target.docx
@@ -172,15 +172,6 @@
           <w:szCs w:val="24"/>
         </w:rPr>
       </w:pPr>
-      <w:r>
-        <w:rPr>
-          <w:rFonts w:ascii="Georgia" w:hAnsi="Georgia"/>
-          <w:color w:val="333333"/>
-          <w:sz w:val="24"/>
-          <w:szCs w:val="24"/>
-        </w:rPr>
-        <w:t/>
-      </w:r>
     </w:p>
     <w:p>
       <w:r>
@@ -238,7 +229,17 @@
         <w:t>Hopefully crispy</w:t>
       </w:r>
     </w:p>
-    <w:p/>
+    <w:p>
+      <w:r>
+        <w:rPr>
+          <w:rFonts w:ascii="Georgia" w:hAnsi="Georgia"/>
+          <w:color w:val="333333"/>
+          <w:sz w:val="24"/>
+          <w:szCs w:val="24"/>
+        </w:rPr>
+        <w:t/>
+      </w:r>
+    </w:p>
     <w:p>
       <w:pPr>
         <w:pStyle w:val="NormalWeb"/>
@@ -555,155 +556,20 @@
         <w:t xml:space="preserve">.</w:t>
       </w:r>
       <w:proofErr w:type="gramEnd"/>
-      <w:r>
-        <w:rPr>
-          <w:rFonts w:ascii="Georgia" w:hAnsi="Georgia"/>
-          <w:color w:val="333333"/>
-          <w:sz w:val="24"/>
-          <w:szCs w:val="24"/>
-        </w:rPr>
-        <w:t xml:space="preserve">Short ribs pork </w:t>
-      </w:r>
-      <w:proofErr w:type="spellStart"/>
-      <w:r>
-        <w:rPr>
-          <w:rFonts w:ascii="Georgia" w:hAnsi="Georgia"/>
-          <w:color w:val="333333"/>
-          <w:sz w:val="24"/>
-          <w:szCs w:val="24"/>
-        </w:rPr>
-        <w:t>pork</w:t>
-      </w:r>
-      <w:proofErr w:type="spellEnd"/>
-      <w:r>
-        <w:rPr>
-          <w:rFonts w:ascii="Georgia" w:hAnsi="Georgia"/>
-          <w:color w:val="333333"/>
-          <w:sz w:val="24"/>
-          <w:szCs w:val="24"/>
-        </w:rPr>
-        <w:t xml:space="preserve"> belly venison </w:t>
-      </w:r>
-      <w:proofErr w:type="spellStart"/>
-      <w:r>
-        <w:rPr>
-          <w:rFonts w:ascii="Georgia" w:hAnsi="Georgia"/>
-          <w:color w:val="333333"/>
-          <w:sz w:val="24"/>
-          <w:szCs w:val="24"/>
-        </w:rPr>
-        <w:t>boudin</w:t>
-      </w:r>
-      <w:proofErr w:type="spellEnd"/>
-      <w:r>
-        <w:rPr>
-          <w:rFonts w:ascii="Georgia" w:hAnsi="Georgia"/>
-          <w:color w:val="333333"/>
-          <w:sz w:val="24"/>
-          <w:szCs w:val="24"/>
-        </w:rPr>
-        <w:t xml:space="preserve"> tri-tip fatback turkey kielbasa biltong corned beef meatloaf spare ribs </w:t>
-      </w:r>
-      <w:proofErr w:type="spellStart"/>
-      <w:r>
-        <w:rPr>
-          <w:rFonts w:ascii="Georgia" w:hAnsi="Georgia"/>
-          <w:color w:val="333333"/>
-          <w:sz w:val="24"/>
-          <w:szCs w:val="24"/>
-        </w:rPr>
-        <w:t>shankle</w:t>
-      </w:r>
-      <w:proofErr w:type="spellEnd"/>
-      <w:r>
-        <w:rPr>
-          <w:rFonts w:ascii="Georgia" w:hAnsi="Georgia"/>
-          <w:color w:val="333333"/>
-          <w:sz w:val="24"/>
-          <w:szCs w:val="24"/>
-        </w:rPr>
-        <w:t xml:space="preserve"> jerky. Biltong </w:t>
-      </w:r>
-      <w:proofErr w:type="spellStart"/>
-      <w:r>
-        <w:rPr>
-          <w:rFonts w:ascii="Georgia" w:hAnsi="Georgia"/>
-          <w:color w:val="333333"/>
-          <w:sz w:val="24"/>
-          <w:szCs w:val="24"/>
-        </w:rPr>
-        <w:t>capicola</w:t>
-      </w:r>
-      <w:proofErr w:type="spellEnd"/>
-      <w:r>
-        <w:rPr>
-          <w:rFonts w:ascii="Georgia" w:hAnsi="Georgia"/>
-          <w:color w:val="333333"/>
-          <w:sz w:val="24"/>
-          <w:szCs w:val="24"/>
-        </w:rPr>
-        <w:t xml:space="preserve"> meatball salami shoulder venison flank tail. Shoulder swine pork belly turkey ground round, pork chuck. Tongue pastrami pig, tri-tip shoulder beef ham hock pork. Jowl pastrami pork loin swine, </w:t>
-      </w:r>
-      <w:proofErr w:type="spellStart"/>
-      <w:r>
-        <w:rPr>
-          <w:rFonts w:ascii="Georgia" w:hAnsi="Georgia"/>
-          <w:color w:val="333333"/>
-          <w:sz w:val="24"/>
-          <w:szCs w:val="24"/>
-        </w:rPr>
-        <w:t>capicola</w:t>
-      </w:r>
-      <w:proofErr w:type="spellEnd"/>
-      <w:r>
-        <w:rPr>
-          <w:rFonts w:ascii="Georgia" w:hAnsi="Georgia"/>
-          <w:color w:val="333333"/>
-          <w:sz w:val="24"/>
-          <w:szCs w:val="24"/>
-        </w:rPr>
-        <w:t xml:space="preserve"> </w:t>
-      </w:r>
-      <w:proofErr w:type="spellStart"/>
-      <w:r>
-        <w:rPr>
-          <w:rFonts w:ascii="Georgia" w:hAnsi="Georgia"/>
-          <w:color w:val="333333"/>
-          <w:sz w:val="24"/>
-          <w:szCs w:val="24"/>
-        </w:rPr>
-        <w:t>leberkas</w:t>
-      </w:r>
-      <w:proofErr w:type="spellEnd"/>
-      <w:r>
-        <w:rPr>
-          <w:rFonts w:ascii="Georgia" w:hAnsi="Georgia"/>
-          <w:color w:val="333333"/>
-          <w:sz w:val="24"/>
-          <w:szCs w:val="24"/>
-        </w:rPr>
-        <w:t xml:space="preserve"> pig spare ribs ball tip </w:t>
-      </w:r>
-      <w:proofErr w:type="spellStart"/>
-      <w:r>
-        <w:rPr>
-          <w:rFonts w:ascii="Georgia" w:hAnsi="Georgia"/>
-          <w:color w:val="333333"/>
-          <w:sz w:val="24"/>
-          <w:szCs w:val="24"/>
-        </w:rPr>
-        <w:t>shankle</w:t>
-      </w:r>
-      <w:proofErr w:type="spellEnd"/>
-      <w:r>
-        <w:rPr>
-          <w:rFonts w:ascii="Georgia" w:hAnsi="Georgia"/>
-          <w:color w:val="333333"/>
-          <w:sz w:val="24"/>
-          <w:szCs w:val="24"/>
-        </w:rPr>
-        <w:t>.</w:t>
-      </w:r>
+      <w:proofErr w:type="spellStart"/>
+      <w:proofErr w:type="spellEnd"/>
+      <w:proofErr w:type="spellStart"/>
+      <w:proofErr w:type="spellEnd"/>
+      <w:proofErr w:type="spellStart"/>
+      <w:proofErr w:type="spellEnd"/>
+      <w:proofErr w:type="spellStart"/>
+      <w:proofErr w:type="spellEnd"/>
+      <w:proofErr w:type="spellStart"/>
+      <w:proofErr w:type="spellEnd"/>
+      <w:proofErr w:type="spellStart"/>
+      <w:proofErr w:type="spellEnd"/>
+      <w:proofErr w:type="spellStart"/>
+      <w:proofErr w:type="spellEnd"/>
     </w:p>
     <w:p>
       <w:r>
@@ -761,7 +627,143 @@
         <w:t>Hopefully crispy</w:t>
       </w:r>
     </w:p>
-    <w:p/>
+    <w:p>
+      <w:r>
+        <w:rPr>
+          <w:rFonts w:ascii="Georgia" w:hAnsi="Georgia"/>
+          <w:color w:val="333333"/>
+          <w:sz w:val="24"/>
+          <w:szCs w:val="24"/>
+        </w:rPr>
+        <w:t xml:space="preserve">Short ribs pork </w:t>
+      </w:r>
+      <w:r>
+        <w:rPr>
+          <w:rFonts w:ascii="Georgia" w:hAnsi="Georgia"/>
+          <w:color w:val="333333"/>
+          <w:sz w:val="24"/>
+          <w:szCs w:val="24"/>
+        </w:rPr>
+        <w:t>pork</w:t>
+      </w:r>
+      <w:r>
+        <w:rPr>
+          <w:rFonts w:ascii="Georgia" w:hAnsi="Georgia"/>
+          <w:color w:val="333333"/>
+          <w:sz w:val="24"/>
+          <w:szCs w:val="24"/>
+        </w:rPr>
+        <w:t xml:space="preserve"> belly venison </w:t>
+      </w:r>
+      <w:r>
+        <w:rPr>
+          <w:rFonts w:ascii="Georgia" w:hAnsi="Georgia"/>
+          <w:color w:val="333333"/>
+          <w:sz w:val="24"/>
+          <w:szCs w:val="24"/>
+        </w:rPr>
+        <w:t>boudin</w:t>
+      </w:r>
+      <w:r>
+        <w:rPr>
+          <w:rFonts w:ascii="Georgia" w:hAnsi="Georgia"/>
+          <w:color w:val="333333"/>
+          <w:sz w:val="24"/>
+          <w:szCs w:val="24"/>
+        </w:rPr>
+        <w:t xml:space="preserve"> tri-tip fatback turkey kielbasa biltong corned beef meatloaf spare ribs </w:t>
+      </w:r>
+      <w:r>
+        <w:rPr>
+          <w:rFonts w:ascii="Georgia" w:hAnsi="Georgia"/>
+          <w:color w:val="333333"/>
+          <w:sz w:val="24"/>
+          <w:szCs w:val="24"/>
+        </w:rPr>
+        <w:t>shankle</w:t>
+      </w:r>
+      <w:r>
+        <w:rPr>
+          <w:rFonts w:ascii="Georgia" w:hAnsi="Georgia"/>
+          <w:color w:val="333333"/>
+          <w:sz w:val="24"/>
+          <w:szCs w:val="24"/>
+        </w:rPr>
+        <w:t xml:space="preserve"> jerky. Biltong </w:t>
+      </w:r>
+      <w:r>
+        <w:rPr>
+          <w:rFonts w:ascii="Georgia" w:hAnsi="Georgia"/>
+          <w:color w:val="333333"/>
+          <w:sz w:val="24"/>
+          <w:szCs w:val="24"/>
+        </w:rPr>
+        <w:t>capicola</w:t>
+      </w:r>
+      <w:r>
+        <w:rPr>
+          <w:rFonts w:ascii="Georgia" w:hAnsi="Georgia"/>
+          <w:color w:val="333333"/>
+          <w:sz w:val="24"/>
+          <w:szCs w:val="24"/>
+        </w:rPr>
+        <w:t xml:space="preserve"> meatball salami shoulder venison flank tail. Shoulder swine pork belly turkey ground round, pork chuck. Tongue pastrami pig, tri-tip shoulder beef ham hock pork. Jowl pastrami pork loin swine, </w:t>
+      </w:r>
+      <w:r>
+        <w:rPr>
+          <w:rFonts w:ascii="Georgia" w:hAnsi="Georgia"/>
+          <w:color w:val="333333"/>
+          <w:sz w:val="24"/>
+          <w:szCs w:val="24"/>
+        </w:rPr>
+        <w:t>capicola</w:t>
+      </w:r>
+      <w:r>
+        <w:rPr>
+          <w:rFonts w:ascii="Georgia" w:hAnsi="Georgia"/>
+          <w:color w:val="333333"/>
+          <w:sz w:val="24"/>
+          <w:szCs w:val="24"/>
+        </w:rPr>
+        <w:t xml:space="preserve"> </w:t>
+      </w:r>
+      <w:r>
+        <w:rPr>
+          <w:rFonts w:ascii="Georgia" w:hAnsi="Georgia"/>
+          <w:color w:val="333333"/>
+          <w:sz w:val="24"/>
+          <w:szCs w:val="24"/>
+        </w:rPr>
+        <w:t>leberkas</w:t>
+      </w:r>
+      <w:r>
+        <w:rPr>
+          <w:rFonts w:ascii="Georgia" w:hAnsi="Georgia"/>
+          <w:color w:val="333333"/>
+          <w:sz w:val="24"/>
+          <w:szCs w:val="24"/>
+        </w:rPr>
+        <w:t xml:space="preserve"> pig spare ribs ball tip </w:t>
+      </w:r>
+      <w:r>
+        <w:rPr>
+          <w:rFonts w:ascii="Georgia" w:hAnsi="Georgia"/>
+          <w:color w:val="333333"/>
+          <w:sz w:val="24"/>
+          <w:szCs w:val="24"/>
+        </w:rPr>
+        <w:t>shankle</w:t>
+      </w:r>
+      <w:r>
+        <w:rPr>
+          <w:rFonts w:ascii="Georgia" w:hAnsi="Georgia"/>
+          <w:color w:val="333333"/>
+          <w:sz w:val="24"/>
+          <w:szCs w:val="24"/>
+        </w:rPr>
+        <w:t>.</w:t>
+      </w:r>
+    </w:p>
     <w:p>
       <w:pPr>
         <w:pStyle w:val="NormalWeb"/>
@@ -775,15 +777,6 @@
           <w:szCs w:val="24"/>
         </w:rPr>
       </w:pPr>
-      <w:r>
-        <w:rPr>
-          <w:rFonts w:ascii="Georgia" w:hAnsi="Georgia"/>
-          <w:color w:val="333333"/>
-          <w:sz w:val="24"/>
-          <w:szCs w:val="24"/>
-        </w:rPr>
-        <w:t/>
-      </w:r>
       <w:bookmarkStart w:id="0" w:name="_GoBack"/>
       <w:bookmarkEnd w:id="0"/>
     </w:p>
@@ -822,7 +815,17 @@
         <w:t>andouille</w:t>
       </w:r>
     </w:p>
-    <w:p/>
+    <w:p>
+      <w:r>
+        <w:rPr>
+          <w:rFonts w:ascii="Georgia" w:hAnsi="Georgia"/>
+          <w:color w:val="333333"/>
+          <w:sz w:val="24"/>
+          <w:szCs w:val="24"/>
+        </w:rPr>
+        <w:t/>
+      </w:r>
+    </w:p>
     <w:sectPr>
       <w:pgSz w:w="11900" w:h="16840"/>
       <w:pgMar w:top="1440" w:right="1800" w:bottom="1440" w:left="1800" w:header="708" w:footer="708" w:gutter="0"/>

</xml_diff>